<commit_message>
Update Movie Scene Shortcut(V87-.docx
Updated
</commit_message>
<xml_diff>
--- a/Movie Scene Shortcut(V87-.docx
+++ b/Movie Scene Shortcut(V87-.docx
@@ -12,7 +12,238 @@
         <w:t>Play Favorite Scene at One-Click with Zoom, Speed and A-B Repeat saved.</w:t>
       </w:r>
     </w:p>
-    <w:p/>
+    <w:p>
+      <w:r>
+        <w:t>CAUTION:</w:t>
+      </w:r>
+    </w:p>
+    <w:p>
+      <w:r>
+        <w:rPr>
+          <w:rFonts w:hint="eastAsia"/>
+        </w:rPr>
+        <w:t>+</w:t>
+      </w:r>
+      <w:r>
+        <w:t xml:space="preserve">One Shortcut file has only one Scene. </w:t>
+      </w:r>
+    </w:p>
+    <w:p>
+      <w:r>
+        <w:t>If you want to playback many scenes in one movie</w:t>
+      </w:r>
+      <w:r>
+        <w:t xml:space="preserve"> in sequence</w:t>
+      </w:r>
+      <w:r>
+        <w:t xml:space="preserve">, </w:t>
+      </w:r>
+      <w:r>
+        <w:t xml:space="preserve">need to crate </w:t>
+      </w:r>
+      <w:r>
+        <w:t>Shortcut file</w:t>
+      </w:r>
+      <w:r>
+        <w:t>s</w:t>
+      </w:r>
+      <w:r>
+        <w:t xml:space="preserve"> </w:t>
+      </w:r>
+      <w:r>
+        <w:t>corresponding</w:t>
+      </w:r>
+      <w:r>
+        <w:t xml:space="preserve"> to each scene, and playback them as </w:t>
+      </w:r>
+      <w:proofErr w:type="gramStart"/>
+      <w:r>
+        <w:t>playlist(</w:t>
+      </w:r>
+      <w:proofErr w:type="gramEnd"/>
+      <w:r>
+        <w:t xml:space="preserve">by Button ‘PL’ in </w:t>
+      </w:r>
+      <w:proofErr w:type="spellStart"/>
+      <w:r>
+        <w:t>VideoPlayer</w:t>
+      </w:r>
+      <w:proofErr w:type="spellEnd"/>
+      <w:r>
+        <w:t xml:space="preserve"> enabled. If you want to control Scene-playback order, rename </w:t>
+      </w:r>
+      <w:r>
+        <w:t>Shortcut files</w:t>
+      </w:r>
+      <w:r>
+        <w:t xml:space="preserve"> by ascending name order)</w:t>
+      </w:r>
+      <w:r>
+        <w:t>.</w:t>
+      </w:r>
+    </w:p>
+    <w:p>
+      <w:r>
+        <w:t xml:space="preserve">+ </w:t>
+      </w:r>
+      <w:r>
+        <w:rPr>
+          <w:u w:val="single"/>
+        </w:rPr>
+        <w:t xml:space="preserve">Scene saved in </w:t>
+      </w:r>
+      <w:r>
+        <w:rPr>
+          <w:u w:val="single"/>
+        </w:rPr>
+        <w:t>Shortcut file</w:t>
+      </w:r>
+      <w:r>
+        <w:rPr>
+          <w:u w:val="single"/>
+        </w:rPr>
+        <w:t xml:space="preserve"> is valid </w:t>
+      </w:r>
+      <w:r>
+        <w:rPr>
+          <w:u w:val="single"/>
+        </w:rPr>
+        <w:t>only on same p</w:t>
+      </w:r>
+      <w:r>
+        <w:rPr>
+          <w:u w:val="single"/>
+        </w:rPr>
+        <w:t>hone</w:t>
+      </w:r>
+      <w:r>
+        <w:t xml:space="preserve">. </w:t>
+      </w:r>
+    </w:p>
+    <w:p>
+      <w:r>
+        <w:t xml:space="preserve">When playing </w:t>
+      </w:r>
+      <w:r>
+        <w:t xml:space="preserve">on </w:t>
+      </w:r>
+      <w:r>
+        <w:t xml:space="preserve">other phone, </w:t>
+      </w:r>
+      <w:r>
+        <w:t xml:space="preserve">you get </w:t>
+      </w:r>
+      <w:r>
+        <w:t xml:space="preserve">other </w:t>
+      </w:r>
+      <w:r>
+        <w:t xml:space="preserve">Image </w:t>
+      </w:r>
+      <w:r>
+        <w:t xml:space="preserve">than </w:t>
+      </w:r>
+      <w:r>
+        <w:t xml:space="preserve">you would </w:t>
+      </w:r>
+      <w:r>
+        <w:t>,</w:t>
+      </w:r>
+      <w:r>
+        <w:t xml:space="preserve"> </w:t>
+      </w:r>
+      <w:r>
+        <w:t xml:space="preserve">because of different screen size and resolution of the </w:t>
+      </w:r>
+      <w:r>
+        <w:t xml:space="preserve">other </w:t>
+      </w:r>
+      <w:r>
+        <w:t>phone</w:t>
+      </w:r>
+      <w:r>
+        <w:t>(if you not use Zoom or Pan</w:t>
+      </w:r>
+      <w:r>
+        <w:t xml:space="preserve">, </w:t>
+      </w:r>
+      <w:r>
+        <w:t xml:space="preserve">there is </w:t>
+      </w:r>
+      <w:bookmarkStart w:id="0" w:name="_GoBack"/>
+      <w:bookmarkEnd w:id="0"/>
+      <w:r>
+        <w:t>no problem</w:t>
+      </w:r>
+      <w:r>
+        <w:t>)</w:t>
+      </w:r>
+      <w:r>
+        <w:t>.</w:t>
+      </w:r>
+    </w:p>
+    <w:p>
+      <w:r>
+        <w:t xml:space="preserve">+If you move </w:t>
+      </w:r>
+      <w:r>
+        <w:t>movie</w:t>
+      </w:r>
+      <w:r>
+        <w:t xml:space="preserve"> file</w:t>
+      </w:r>
+      <w:r>
+        <w:t xml:space="preserve"> </w:t>
+      </w:r>
+      <w:r>
+        <w:t xml:space="preserve">used in </w:t>
+      </w:r>
+      <w:r>
+        <w:t>Shortcut file,</w:t>
+      </w:r>
+      <w:r>
+        <w:t xml:space="preserve"> </w:t>
+      </w:r>
+      <w:r>
+        <w:t>to Other Drive or SD card</w:t>
+      </w:r>
+      <w:r>
+        <w:t>,</w:t>
+      </w:r>
+      <w:r>
+        <w:t xml:space="preserve"> link to movie</w:t>
+      </w:r>
+      <w:r>
+        <w:t xml:space="preserve"> </w:t>
+      </w:r>
+      <w:r>
+        <w:t xml:space="preserve">in </w:t>
+      </w:r>
+      <w:r>
+        <w:t xml:space="preserve">Shortcut </w:t>
+      </w:r>
+      <w:r>
+        <w:t xml:space="preserve">file </w:t>
+      </w:r>
+      <w:r>
+        <w:t xml:space="preserve">will </w:t>
+      </w:r>
+      <w:r>
+        <w:t>not work and play</w:t>
+      </w:r>
+      <w:r>
+        <w:t>back</w:t>
+      </w:r>
+      <w:r>
+        <w:t xml:space="preserve"> disabled.</w:t>
+      </w:r>
+    </w:p>
+    <w:p>
+      <w:pPr>
+        <w:rPr>
+          <w:rFonts w:hint="eastAsia"/>
+        </w:rPr>
+      </w:pPr>
+    </w:p>
     <w:p>
       <w:r>
         <w:t>------------------------</w:t>
@@ -30,7 +261,11 @@
     </w:p>
     <w:p>
       <w:r>
-        <w:t>While playback</w:t>
+        <w:t xml:space="preserve">While </w:t>
+      </w:r>
+      <w:proofErr w:type="spellStart"/>
+      <w:r>
+        <w:t>playback</w:t>
       </w:r>
       <w:r>
         <w:rPr>
@@ -38,9 +273,15 @@
         </w:rPr>
         <w:t>ing</w:t>
       </w:r>
-      <w:r>
-        <w:t xml:space="preserve"> movie(</w:t>
-      </w:r>
+      <w:proofErr w:type="spellEnd"/>
+      <w:r>
+        <w:t xml:space="preserve"> </w:t>
+      </w:r>
+      <w:proofErr w:type="gramStart"/>
+      <w:r>
+        <w:t>movie(</w:t>
+      </w:r>
+      <w:proofErr w:type="gramEnd"/>
       <w:r>
         <w:t xml:space="preserve">also </w:t>
       </w:r>
@@ -66,12 +307,28 @@
         <w:t xml:space="preserve"> </w:t>
       </w:r>
       <w:r>
-        <w:t>in Combobox.</w:t>
-      </w:r>
-    </w:p>
-    <w:p>
-      <w:r>
-        <w:t>'.vlnk' extension file created.</w:t>
+        <w:t xml:space="preserve">in </w:t>
+      </w:r>
+      <w:proofErr w:type="spellStart"/>
+      <w:r>
+        <w:t>Combobox</w:t>
+      </w:r>
+      <w:proofErr w:type="spellEnd"/>
+      <w:r>
+        <w:t>.</w:t>
+      </w:r>
+    </w:p>
+    <w:p>
+      <w:r>
+        <w:t>'.</w:t>
+      </w:r>
+      <w:proofErr w:type="spellStart"/>
+      <w:r>
+        <w:t>vlnk</w:t>
+      </w:r>
+      <w:proofErr w:type="spellEnd"/>
+      <w:r>
+        <w:t>' extension file created.</w:t>
       </w:r>
     </w:p>
     <w:p>
@@ -119,7 +376,23 @@
     <w:p/>
     <w:p>
       <w:r>
-        <w:t>Shortcut plays the video starting at Time Position when you created shortcut(let video at Pause,recommended on Saving</w:t>
+        <w:t xml:space="preserve">Shortcut plays the video starting at Time Position when you created </w:t>
+      </w:r>
+      <w:proofErr w:type="gramStart"/>
+      <w:r>
+        <w:t>shortcut(</w:t>
+      </w:r>
+      <w:proofErr w:type="gramEnd"/>
+      <w:r>
+        <w:t xml:space="preserve">let video at </w:t>
+      </w:r>
+      <w:proofErr w:type="spellStart"/>
+      <w:r>
+        <w:t>Pause,recommended</w:t>
+      </w:r>
+      <w:proofErr w:type="spellEnd"/>
+      <w:r>
+        <w:t xml:space="preserve"> on Saving</w:t>
       </w:r>
       <w:r>
         <w:t xml:space="preserve"> for adjusting video start position to correct</w:t>
@@ -146,19 +419,45 @@
     </w:p>
     <w:p>
       <w:r>
-        <w:t>*After change speed, then even PAUSEed, changed speed recorded.</w:t>
+        <w:t xml:space="preserve">*After change speed, then even </w:t>
+      </w:r>
+      <w:proofErr w:type="spellStart"/>
+      <w:r>
+        <w:t>PAUSEed</w:t>
+      </w:r>
+      <w:proofErr w:type="spellEnd"/>
+      <w:r>
+        <w:t>, changed speed recorded.</w:t>
       </w:r>
     </w:p>
     <w:p/>
     <w:p>
       <w:r>
-        <w:t>+Shortcut File is Created in Current Folder.</w:t>
-      </w:r>
-    </w:p>
-    <w:p>
-      <w:r>
-        <w:t>+For A-B Repeat, 'B' selection finished,needed</w:t>
-      </w:r>
+        <w:t xml:space="preserve">+Shortcut File is </w:t>
+      </w:r>
+      <w:proofErr w:type="gramStart"/>
+      <w:r>
+        <w:t>Created</w:t>
+      </w:r>
+      <w:proofErr w:type="gramEnd"/>
+      <w:r>
+        <w:t xml:space="preserve"> in Current Folder.</w:t>
+      </w:r>
+    </w:p>
+    <w:p>
+      <w:r>
+        <w:t xml:space="preserve">+For A-B Repeat, 'B' selection </w:t>
+      </w:r>
+      <w:proofErr w:type="spellStart"/>
+      <w:r>
+        <w:t>finished</w:t>
+      </w:r>
+      <w:proofErr w:type="gramStart"/>
+      <w:r>
+        <w:t>,needed</w:t>
+      </w:r>
+      <w:proofErr w:type="spellEnd"/>
+      <w:proofErr w:type="gramEnd"/>
       <w:r>
         <w:t>(later point in time than A)</w:t>
       </w:r>
@@ -168,6 +467,7 @@
     </w:p>
     <w:p>
       <w:r>
+        <w:lastRenderedPageBreak/>
         <w:t>CAUT</w:t>
       </w:r>
       <w:r>
@@ -230,10 +530,20 @@
         <w:t xml:space="preserve">Remains </w:t>
       </w:r>
       <w:r>
-        <w:t>during pushing FF or FR button</w:t>
-      </w:r>
-      <w:r>
-        <w:t xml:space="preserve">,these are NOT </w:t>
+        <w:t xml:space="preserve">during pushing FF or FR </w:t>
+      </w:r>
+      <w:proofErr w:type="spellStart"/>
+      <w:r>
+        <w:t>button</w:t>
+      </w:r>
+      <w:proofErr w:type="gramStart"/>
+      <w:r>
+        <w:t>,these</w:t>
+      </w:r>
+      <w:proofErr w:type="spellEnd"/>
+      <w:proofErr w:type="gramEnd"/>
+      <w:r>
+        <w:t xml:space="preserve"> are NOT </w:t>
       </w:r>
       <w:r>
         <w:t>Under-Playback Frame</w:t>
@@ -256,8 +566,6 @@
       <w:r>
         <w:t xml:space="preserve"> </w:t>
       </w:r>
-      <w:bookmarkStart w:id="0" w:name="_GoBack"/>
-      <w:bookmarkEnd w:id="0"/>
       <w:r>
         <w:t xml:space="preserve">Confirm </w:t>
       </w:r>
@@ -282,6 +590,7 @@
       <w:r>
         <w:t xml:space="preserve"> </w:t>
       </w:r>
+      <w:proofErr w:type="spellStart"/>
       <w:r>
         <w:rPr>
           <w:rFonts w:hint="eastAsia"/>
@@ -295,7 +604,14 @@
         <w:rPr>
           <w:rFonts w:hint="eastAsia"/>
         </w:rPr>
-        <w:t xml:space="preserve">staed, </w:t>
+        <w:t>staed</w:t>
+      </w:r>
+      <w:proofErr w:type="spellEnd"/>
+      <w:r>
+        <w:rPr>
+          <w:rFonts w:hint="eastAsia"/>
+        </w:rPr>
+        <w:t xml:space="preserve">, </w:t>
       </w:r>
       <w:r>
         <w:t xml:space="preserve">Use </w:t>
@@ -343,10 +659,7 @@
         <w:t>, for selecting</w:t>
       </w:r>
       <w:r>
-        <w:t xml:space="preserve"> </w:t>
-      </w:r>
-      <w:r>
-        <w:t>more correct position</w:t>
+        <w:t xml:space="preserve"> more correct position</w:t>
       </w:r>
       <w:r>
         <w:t>.</w:t>
@@ -360,11 +673,19 @@
       <w:r>
         <w:t xml:space="preserve">Correction </w:t>
       </w:r>
+      <w:proofErr w:type="spellStart"/>
       <w:r>
         <w:rPr>
           <w:rFonts w:hint="eastAsia"/>
         </w:rPr>
-        <w:t xml:space="preserve">Feeature </w:t>
+        <w:t>Feeature</w:t>
+      </w:r>
+      <w:proofErr w:type="spellEnd"/>
+      <w:r>
+        <w:rPr>
+          <w:rFonts w:hint="eastAsia"/>
+        </w:rPr>
+        <w:t xml:space="preserve"> </w:t>
       </w:r>
       <w:r>
         <w:t>on</w:t>
@@ -434,8 +755,13 @@
       <w:r>
         <w:t xml:space="preserve">with </w:t>
       </w:r>
-      <w:r>
-        <w:t xml:space="preserve">Slow </w:t>
+      <w:proofErr w:type="gramStart"/>
+      <w:r>
+        <w:t>Slow</w:t>
+      </w:r>
+      <w:proofErr w:type="gramEnd"/>
+      <w:r>
+        <w:t xml:space="preserve"> </w:t>
       </w:r>
       <w:r>
         <w:t xml:space="preserve">speed </w:t>
@@ -467,7 +793,15 @@
         <w:t xml:space="preserve"> </w:t>
       </w:r>
       <w:r>
-        <w:t>In that case,</w:t>
+        <w:t xml:space="preserve">In that </w:t>
+      </w:r>
+      <w:proofErr w:type="spellStart"/>
+      <w:r>
+        <w:t>case</w:t>
+      </w:r>
+      <w:proofErr w:type="gramStart"/>
+      <w:r>
+        <w:t>,</w:t>
       </w:r>
       <w:r>
         <w:t>y</w:t>
@@ -475,6 +809,8 @@
       <w:r>
         <w:t>ou</w:t>
       </w:r>
+      <w:proofErr w:type="spellEnd"/>
+      <w:proofErr w:type="gramEnd"/>
       <w:r>
         <w:t xml:space="preserve"> </w:t>
       </w:r>
@@ -499,358 +835,523 @@
     </w:p>
     <w:p>
       <w:r>
+        <w:t>I</w:t>
+      </w:r>
+      <w:r>
+        <w:t>f image dis</w:t>
+      </w:r>
+      <w:r>
+        <w:t>t</w:t>
+      </w:r>
+      <w:r>
+        <w:t xml:space="preserve">orted at start </w:t>
+      </w:r>
+      <w:proofErr w:type="gramStart"/>
+      <w:r>
+        <w:t>point</w:t>
+      </w:r>
+      <w:r>
+        <w:t>(</w:t>
+      </w:r>
+      <w:proofErr w:type="gramEnd"/>
+      <w:r>
+        <w:t xml:space="preserve">on </w:t>
+      </w:r>
+      <w:r>
+        <w:t>Low-spec device</w:t>
+      </w:r>
+      <w:r>
+        <w:t>, etc.</w:t>
+      </w:r>
+      <w:r>
+        <w:t>)</w:t>
+      </w:r>
+      <w:r>
+        <w:t xml:space="preserve">, </w:t>
+      </w:r>
+      <w:r>
+        <w:t>T</w:t>
+      </w:r>
+      <w:r>
+        <w:t xml:space="preserve">urn off </w:t>
+      </w:r>
+      <w:r>
+        <w:t xml:space="preserve">this feature </w:t>
+      </w:r>
+      <w:r>
+        <w:t>at</w:t>
+      </w:r>
+      <w:r>
+        <w:t xml:space="preserve"> </w:t>
+      </w:r>
+      <w:r>
+        <w:t>video p</w:t>
+      </w:r>
+      <w:r>
+        <w:t>laye</w:t>
+      </w:r>
+      <w:r>
+        <w:t>r section in</w:t>
+      </w:r>
+      <w:r>
+        <w:t xml:space="preserve"> </w:t>
+      </w:r>
+      <w:r>
+        <w:t>Preference</w:t>
+      </w:r>
+      <w:r>
+        <w:t>.</w:t>
+      </w:r>
+    </w:p>
+    <w:p>
+      <w:r>
+        <w:t xml:space="preserve"> *This feature works only for A-B </w:t>
+      </w:r>
+      <w:proofErr w:type="spellStart"/>
+      <w:r>
+        <w:t>Repeat</w:t>
+      </w:r>
+      <w:proofErr w:type="gramStart"/>
+      <w:r>
+        <w:t>,now</w:t>
+      </w:r>
+      <w:proofErr w:type="spellEnd"/>
+      <w:proofErr w:type="gramEnd"/>
+      <w:r>
+        <w:t>(Not</w:t>
+      </w:r>
+      <w:r>
+        <w:t xml:space="preserve"> works on Non-Repeat Shortcut )</w:t>
+      </w:r>
+    </w:p>
+    <w:p/>
+    <w:p>
+      <w:r>
+        <w:t>+</w:t>
+      </w:r>
+      <w:r>
+        <w:t xml:space="preserve">Auto Resize </w:t>
+      </w:r>
+      <w:r>
+        <w:t xml:space="preserve">Lock </w:t>
+      </w:r>
+      <w:r>
+        <w:t>for</w:t>
+      </w:r>
+      <w:r>
+        <w:t xml:space="preserve"> Video called from shortcut:</w:t>
+      </w:r>
+    </w:p>
+    <w:p>
+      <w:r>
+        <w:t xml:space="preserve">If </w:t>
+      </w:r>
+      <w:r>
+        <w:t>s</w:t>
+      </w:r>
+      <w:r>
+        <w:t>hortcut created under manual Z</w:t>
+      </w:r>
+      <w:r>
+        <w:t>oom</w:t>
+      </w:r>
+      <w:r>
+        <w:t>ed</w:t>
+      </w:r>
+      <w:r>
+        <w:t xml:space="preserve"> or </w:t>
+      </w:r>
+      <w:r>
+        <w:t>P</w:t>
+      </w:r>
+      <w:r>
+        <w:t>an</w:t>
+      </w:r>
+      <w:r>
+        <w:t>ned</w:t>
+      </w:r>
+      <w:r>
+        <w:t>, in default Auto-Resize disabled t</w:t>
+      </w:r>
+      <w:r>
+        <w:t>o prevent non-</w:t>
+      </w:r>
+      <w:proofErr w:type="spellStart"/>
+      <w:r>
+        <w:t>intentioal</w:t>
+      </w:r>
+      <w:proofErr w:type="spellEnd"/>
+      <w:r>
+        <w:t xml:space="preserve"> resizing</w:t>
+      </w:r>
+      <w:r>
+        <w:t xml:space="preserve"> with phone rotation or </w:t>
+      </w:r>
+      <w:proofErr w:type="spellStart"/>
+      <w:r>
+        <w:t>Maxmized</w:t>
+      </w:r>
+      <w:proofErr w:type="spellEnd"/>
+      <w:r>
+        <w:t>.(Dialog for unlock shown when double-tapped)</w:t>
+      </w:r>
+    </w:p>
+    <w:p>
+      <w:r>
+        <w:t>*</w:t>
+      </w:r>
+      <w:r>
+        <w:t xml:space="preserve"> </w:t>
+      </w:r>
+      <w:r>
+        <w:t>Even if unlocked, when re-</w:t>
+      </w:r>
+      <w:proofErr w:type="spellStart"/>
+      <w:r>
+        <w:t>opened</w:t>
+      </w:r>
+      <w:proofErr w:type="gramStart"/>
+      <w:r>
+        <w:t>,lock</w:t>
+      </w:r>
+      <w:proofErr w:type="spellEnd"/>
+      <w:proofErr w:type="gramEnd"/>
+      <w:r>
+        <w:t xml:space="preserve"> will be valid.</w:t>
+      </w:r>
+    </w:p>
+    <w:p>
+      <w:r>
+        <w:t>Otherwise i</w:t>
+      </w:r>
+      <w:r>
+        <w:t>f shortcut created under</w:t>
+      </w:r>
+      <w:r>
+        <w:t xml:space="preserve"> Width / </w:t>
+      </w:r>
+      <w:r>
+        <w:t xml:space="preserve">Height-Base or Square size mode, </w:t>
+      </w:r>
+      <w:r>
+        <w:t xml:space="preserve">the </w:t>
+      </w:r>
+      <w:r>
+        <w:t xml:space="preserve">video called by the shortcut </w:t>
+      </w:r>
+      <w:r>
+        <w:t>can Auto-Resize</w:t>
+      </w:r>
+      <w:r>
+        <w:t>d</w:t>
+      </w:r>
+      <w:r>
+        <w:t xml:space="preserve"> by double-Tap when </w:t>
+      </w:r>
+      <w:proofErr w:type="spellStart"/>
+      <w:r>
+        <w:t>playbacked</w:t>
+      </w:r>
+      <w:proofErr w:type="spellEnd"/>
+      <w:r>
+        <w:t>.</w:t>
+      </w:r>
+    </w:p>
+    <w:p>
+      <w:r>
+        <w:t xml:space="preserve">+To Video called from shortcut, can manually </w:t>
+      </w:r>
+      <w:proofErr w:type="gramStart"/>
+      <w:r>
+        <w:t>Zoom</w:t>
+      </w:r>
+      <w:proofErr w:type="gramEnd"/>
+      <w:r>
+        <w:t>, change speed, clear A-B repeat etc. freely and can create New shortcut from that. (Be careful for back to original shortcut setting when repeated in 'REP' mode)</w:t>
+      </w:r>
+    </w:p>
+    <w:p/>
+    <w:p>
+      <w:r>
+        <w:t>This feature is Not Video Editing. Only playback setting is saved in shortcut file.</w:t>
+      </w:r>
+    </w:p>
+    <w:p>
+      <w:r>
+        <w:t xml:space="preserve">So changing video file location or renaming video file cause to fail </w:t>
+      </w:r>
+      <w:r>
+        <w:t xml:space="preserve">to </w:t>
+      </w:r>
+      <w:r>
+        <w:t>playback by shortcut.</w:t>
+      </w:r>
+    </w:p>
+    <w:p>
+      <w:r>
+        <w:t>Otherwise shortcut file can be located in arbitrary folder, need not in same folder as target video.</w:t>
+      </w:r>
+    </w:p>
+    <w:p>
+      <w:r>
+        <w:t xml:space="preserve">* </w:t>
+      </w:r>
+      <w:proofErr w:type="gramStart"/>
+      <w:r>
+        <w:t>shortcut</w:t>
+      </w:r>
+      <w:proofErr w:type="gramEnd"/>
+      <w:r>
+        <w:t xml:space="preserve"> file is simple Text file, so you can edit when changing video file name or </w:t>
+      </w:r>
+      <w:proofErr w:type="spellStart"/>
+      <w:r>
+        <w:t>location.etc</w:t>
+      </w:r>
+      <w:proofErr w:type="spellEnd"/>
+      <w:r>
+        <w:t>(by selecting 'Open as Text' menu by long-Click shortcut file in this App</w:t>
+      </w:r>
+      <w:r>
+        <w:t>. For video file full path,</w:t>
+      </w:r>
+      <w:r>
+        <w:t xml:space="preserve"> </w:t>
+      </w:r>
+      <w:r>
+        <w:t xml:space="preserve">you can </w:t>
+      </w:r>
+      <w:r>
+        <w:t xml:space="preserve">select long-click video file and select ‘Copy Path’ in </w:t>
+      </w:r>
+      <w:r>
+        <w:t xml:space="preserve">popup </w:t>
+      </w:r>
+      <w:r>
+        <w:t>menu</w:t>
+      </w:r>
+      <w:r>
+        <w:t>)</w:t>
+      </w:r>
+    </w:p>
+    <w:p/>
+    <w:p>
+      <w:r>
         <w:lastRenderedPageBreak/>
-        <w:t>I</w:t>
-      </w:r>
-      <w:r>
-        <w:t>f image dis</w:t>
-      </w:r>
-      <w:r>
-        <w:t>t</w:t>
-      </w:r>
-      <w:r>
-        <w:t>orted at start point</w:t>
+        <w:t>Caution:</w:t>
+      </w:r>
+    </w:p>
+    <w:p>
+      <w:r>
+        <w:t>When shortcut opened</w:t>
+      </w:r>
+      <w:r>
+        <w:t xml:space="preserve">, Start Frame may differ a little from your selected because of Key frame </w:t>
+      </w:r>
+      <w:proofErr w:type="gramStart"/>
+      <w:r>
+        <w:t>used</w:t>
       </w:r>
       <w:r>
         <w:t>(</w:t>
       </w:r>
-      <w:r>
-        <w:t xml:space="preserve">on </w:t>
-      </w:r>
-      <w:r>
-        <w:t>Low-spec device</w:t>
-      </w:r>
-      <w:r>
-        <w:t>, etc.</w:t>
+      <w:proofErr w:type="gramEnd"/>
+      <w:r>
+        <w:t xml:space="preserve">in case of Non-Repeat shortcut or </w:t>
+      </w:r>
+      <w:r>
+        <w:t xml:space="preserve">Start </w:t>
+      </w:r>
+      <w:proofErr w:type="spellStart"/>
+      <w:r>
+        <w:t>positio</w:t>
+      </w:r>
+      <w:proofErr w:type="spellEnd"/>
+      <w:r>
+        <w:t xml:space="preserve"> correction </w:t>
+      </w:r>
+      <w:r>
+        <w:t xml:space="preserve">feature </w:t>
+      </w:r>
+      <w:r>
+        <w:t>turned off</w:t>
       </w:r>
       <w:r>
         <w:t>)</w:t>
       </w:r>
       <w:r>
-        <w:t xml:space="preserve">, </w:t>
-      </w:r>
-      <w:r>
-        <w:t>T</w:t>
-      </w:r>
-      <w:r>
-        <w:t xml:space="preserve">urn off </w:t>
-      </w:r>
-      <w:r>
-        <w:t xml:space="preserve">this feature </w:t>
-      </w:r>
-      <w:r>
-        <w:t>at</w:t>
-      </w:r>
-      <w:r>
-        <w:t xml:space="preserve"> </w:t>
-      </w:r>
-      <w:r>
-        <w:t>video p</w:t>
-      </w:r>
-      <w:r>
-        <w:t>laye</w:t>
-      </w:r>
-      <w:r>
-        <w:t>r section in</w:t>
-      </w:r>
-      <w:r>
-        <w:t xml:space="preserve"> </w:t>
-      </w:r>
-      <w:r>
-        <w:t>Preference</w:t>
-      </w:r>
-      <w:r>
         <w:t>.</w:t>
       </w:r>
     </w:p>
-    <w:p>
-      <w:r>
-        <w:t xml:space="preserve"> *This feature works only for A-B Repeat,now(Not</w:t>
-      </w:r>
-      <w:r>
-        <w:t xml:space="preserve"> works on Non-Repeat Shortcut )</w:t>
-      </w:r>
-    </w:p>
     <w:p/>
     <w:p>
       <w:r>
-        <w:t>+</w:t>
-      </w:r>
-      <w:r>
-        <w:t xml:space="preserve">Auto Resize </w:t>
-      </w:r>
-      <w:r>
-        <w:t xml:space="preserve">Lock </w:t>
-      </w:r>
-      <w:r>
-        <w:t>for</w:t>
-      </w:r>
-      <w:r>
-        <w:t xml:space="preserve"> Video called from shortcut:</w:t>
-      </w:r>
-    </w:p>
-    <w:p>
-      <w:r>
-        <w:t xml:space="preserve">If </w:t>
-      </w:r>
-      <w:r>
-        <w:t>s</w:t>
-      </w:r>
-      <w:r>
-        <w:t>hortcut created under manual Z</w:t>
-      </w:r>
-      <w:r>
-        <w:t>oom</w:t>
-      </w:r>
-      <w:r>
-        <w:t>ed</w:t>
-      </w:r>
-      <w:r>
-        <w:t xml:space="preserve"> or </w:t>
-      </w:r>
-      <w:r>
-        <w:t>P</w:t>
-      </w:r>
-      <w:r>
-        <w:t>an</w:t>
-      </w:r>
-      <w:r>
-        <w:t>ned</w:t>
-      </w:r>
-      <w:r>
-        <w:t>, in default Auto-Resize disabled t</w:t>
-      </w:r>
-      <w:r>
-        <w:t>o prevent non-intentioal resizing</w:t>
-      </w:r>
-      <w:r>
-        <w:t xml:space="preserve"> with phone rotation or Maxmized.(Dialog for unlock shown when double-tapped)</w:t>
-      </w:r>
-    </w:p>
-    <w:p>
-      <w:r>
-        <w:t>*</w:t>
-      </w:r>
-      <w:r>
-        <w:t xml:space="preserve"> </w:t>
-      </w:r>
-      <w:r>
-        <w:t>Even if unlocked, when re-opened,lock will be valid.</w:t>
-      </w:r>
-    </w:p>
-    <w:p>
-      <w:r>
-        <w:t>Otherwise i</w:t>
-      </w:r>
-      <w:r>
-        <w:t>f shortcut created under</w:t>
-      </w:r>
-      <w:r>
-        <w:t xml:space="preserve"> Width / </w:t>
-      </w:r>
-      <w:r>
-        <w:t xml:space="preserve">Height-Base or Square size mode, </w:t>
-      </w:r>
-      <w:r>
-        <w:t xml:space="preserve">the </w:t>
-      </w:r>
-      <w:r>
-        <w:t xml:space="preserve">video called by the shortcut </w:t>
-      </w:r>
-      <w:r>
-        <w:t>can Auto-Resize</w:t>
-      </w:r>
-      <w:r>
-        <w:t>d</w:t>
-      </w:r>
-      <w:r>
-        <w:t xml:space="preserve"> by double-Tap when playbacked.</w:t>
-      </w:r>
-    </w:p>
-    <w:p>
-      <w:r>
-        <w:t>+To Video called from shortcut, can manually Zoom, change speed, clear A-B repeat etc. freely and can create New shortcut from that. (Be careful for back to original shortcut setting when repeated in 'REP' mode)</w:t>
+        <w:t>Tips:</w:t>
+      </w:r>
+    </w:p>
+    <w:p>
+      <w:r>
+        <w:t>+If A or B already selected in Repeat</w:t>
+      </w:r>
+      <w:r>
+        <w:t xml:space="preserve"> operation</w:t>
+      </w:r>
+      <w:r>
+        <w:t>, long-press Combo header 'Op' for Reset Repeat.</w:t>
+      </w:r>
+    </w:p>
+    <w:p>
+      <w:r>
+        <w:t>In Speed changed, long-press Combo header 'Sped' for Back to Normal Speed as well.</w:t>
       </w:r>
     </w:p>
     <w:p/>
     <w:p>
       <w:r>
-        <w:t>This feature is Not Video Editing. Only playback setting is saved in shortcut file.</w:t>
-      </w:r>
-    </w:p>
-    <w:p>
-      <w:r>
-        <w:t xml:space="preserve">So changing video file location or renaming video file cause to fail </w:t>
-      </w:r>
-      <w:r>
-        <w:t xml:space="preserve">to </w:t>
-      </w:r>
-      <w:r>
-        <w:t>playback by shortcut.</w:t>
-      </w:r>
-    </w:p>
-    <w:p>
-      <w:r>
-        <w:t>Otherwise shortcut file can be located in arbitrary folder, need not in same folder as target video.</w:t>
-      </w:r>
-    </w:p>
-    <w:p>
-      <w:r>
-        <w:t>* shortcut file is simple Text file, so you can edit when changing video file name or location.etc(by selecting 'Open as Text' menu by long-Click shortcut file in this App</w:t>
-      </w:r>
-      <w:r>
-        <w:t>. For video file full path,</w:t>
-      </w:r>
-      <w:r>
-        <w:t xml:space="preserve"> </w:t>
-      </w:r>
-      <w:r>
-        <w:t xml:space="preserve">you can </w:t>
-      </w:r>
-      <w:r>
-        <w:t xml:space="preserve">select long-click video file and select ‘Copy Path’ in </w:t>
-      </w:r>
-      <w:r>
-        <w:t xml:space="preserve">popup </w:t>
-      </w:r>
-      <w:r>
-        <w:t>menu</w:t>
-      </w:r>
+        <w:t>------------------------</w:t>
+      </w:r>
+    </w:p>
+    <w:p>
+      <w:r>
+        <w:t>Playlist for Shortcuts</w:t>
+      </w:r>
+    </w:p>
+    <w:p>
+      <w:r>
+        <w:t>------------------------</w:t>
+      </w:r>
+    </w:p>
+    <w:p>
+      <w:r>
+        <w:t xml:space="preserve">When you click a Shortcut, playlist of Shortcuts in current folder is </w:t>
+      </w:r>
+      <w:proofErr w:type="gramStart"/>
+      <w:r>
+        <w:t>created</w:t>
+      </w:r>
+      <w:r>
+        <w:t>(</w:t>
+      </w:r>
+      <w:proofErr w:type="spellStart"/>
+      <w:proofErr w:type="gramEnd"/>
+      <w:r>
+        <w:t>backgound</w:t>
+      </w:r>
+      <w:proofErr w:type="spellEnd"/>
       <w:r>
         <w:t>)</w:t>
       </w:r>
+      <w:r>
+        <w:t xml:space="preserve">. The Next and </w:t>
+      </w:r>
+      <w:proofErr w:type="spellStart"/>
+      <w:r>
+        <w:t>Prev</w:t>
+      </w:r>
+      <w:proofErr w:type="spellEnd"/>
+      <w:r>
+        <w:t xml:space="preserve"> Button work according to the playlist.</w:t>
+      </w:r>
+    </w:p>
+    <w:p>
+      <w:r>
+        <w:t xml:space="preserve">(Otherwise when you click </w:t>
+      </w:r>
+      <w:r>
+        <w:t>‘</w:t>
+      </w:r>
+      <w:r>
+        <w:t>Video file</w:t>
+      </w:r>
+      <w:r>
+        <w:t>’</w:t>
+      </w:r>
+      <w:r>
+        <w:t>, playlist including only video files created, not including shortcut)</w:t>
+      </w:r>
+    </w:p>
+    <w:p>
+      <w:r>
+        <w:t>Cannot create playlist including both Shortcuts and Video files.</w:t>
+      </w:r>
     </w:p>
     <w:p/>
     <w:p>
       <w:r>
-        <w:t>Caution:</w:t>
-      </w:r>
-    </w:p>
-    <w:p>
-      <w:r>
-        <w:t>When shortcut opened</w:t>
-      </w:r>
-      <w:r>
-        <w:t>, Start Frame may differ a little from your selected because of Key frame used</w:t>
-      </w:r>
-      <w:r>
-        <w:t xml:space="preserve">(in case of Non-Repeat shortcut or </w:t>
-      </w:r>
-      <w:r>
-        <w:t xml:space="preserve">Start positio correction </w:t>
-      </w:r>
-      <w:r>
-        <w:t xml:space="preserve">feature </w:t>
-      </w:r>
-      <w:r>
-        <w:t>turned off</w:t>
-      </w:r>
-      <w:r>
-        <w:t>)</w:t>
-      </w:r>
-      <w:r>
-        <w:t>.</w:t>
+        <w:t xml:space="preserve">Under </w:t>
+      </w:r>
+      <w:proofErr w:type="gramStart"/>
+      <w:r>
+        <w:t>PL(</w:t>
+      </w:r>
+      <w:proofErr w:type="gramEnd"/>
+      <w:r>
+        <w:t xml:space="preserve">Playlist) mode, for shortcut with A-B Repeat, repeat-section </w:t>
+      </w:r>
+      <w:proofErr w:type="spellStart"/>
+      <w:r>
+        <w:t>playbacked</w:t>
+      </w:r>
+      <w:proofErr w:type="spellEnd"/>
+      <w:r>
+        <w:t xml:space="preserve"> Only Once, and when reached at 'B', Next shortcut played. </w:t>
+      </w:r>
+    </w:p>
+    <w:p>
+      <w:r>
+        <w:t xml:space="preserve">If you would like to </w:t>
+      </w:r>
+      <w:r>
+        <w:t xml:space="preserve">playback with </w:t>
+      </w:r>
+      <w:r>
+        <w:t xml:space="preserve">repeat A-B </w:t>
+      </w:r>
+      <w:proofErr w:type="spellStart"/>
+      <w:r>
+        <w:t>section</w:t>
+      </w:r>
+      <w:proofErr w:type="gramStart"/>
+      <w:r>
+        <w:t>,need</w:t>
+      </w:r>
+      <w:proofErr w:type="spellEnd"/>
+      <w:proofErr w:type="gramEnd"/>
+      <w:r>
+        <w:t xml:space="preserve"> to PL button Off.</w:t>
       </w:r>
     </w:p>
     <w:p/>
     <w:p>
       <w:r>
-        <w:t>Tips:</w:t>
-      </w:r>
-    </w:p>
-    <w:p>
-      <w:r>
-        <w:t>+If A or B already selected in Repeat</w:t>
-      </w:r>
-      <w:r>
-        <w:t xml:space="preserve"> operation</w:t>
-      </w:r>
-      <w:r>
-        <w:t>, long-press Combo header 'Op' for Reset Repeat.</w:t>
-      </w:r>
-    </w:p>
-    <w:p>
-      <w:r>
-        <w:t>In Speed changed, long-press Combo header 'Sped' for Back to Normal Speed as well.</w:t>
-      </w:r>
-    </w:p>
-    <w:p/>
-    <w:p>
-      <w:r>
-        <w:t>------------------------</w:t>
-      </w:r>
-    </w:p>
-    <w:p>
-      <w:r>
-        <w:t>Playlist for Shortcuts</w:t>
-      </w:r>
-    </w:p>
-    <w:p>
-      <w:r>
-        <w:t>------------------------</w:t>
-      </w:r>
-    </w:p>
-    <w:p>
-      <w:r>
-        <w:lastRenderedPageBreak/>
-        <w:t>When you click a Shortcut, playlist of Shortcuts in current folder is created</w:t>
-      </w:r>
-      <w:r>
-        <w:t>(backgound)</w:t>
-      </w:r>
-      <w:r>
-        <w:t>. The Next and Prev Button work according to the playlist.</w:t>
-      </w:r>
-    </w:p>
-    <w:p>
-      <w:r>
-        <w:t xml:space="preserve">(Otherwise when you click </w:t>
-      </w:r>
-      <w:r>
-        <w:t>‘</w:t>
-      </w:r>
-      <w:r>
-        <w:t>Video file</w:t>
-      </w:r>
-      <w:r>
-        <w:t>’</w:t>
-      </w:r>
-      <w:r>
-        <w:t>, playlist including only video files created, not including shortcut)</w:t>
-      </w:r>
-    </w:p>
-    <w:p>
-      <w:r>
-        <w:t>Cannot create playlist including both Shortcuts and Video files.</w:t>
-      </w:r>
-    </w:p>
-    <w:p/>
-    <w:p>
-      <w:r>
-        <w:t xml:space="preserve">Under PL(Playlist) mode, for shortcut with A-B Repeat, repeat-section playbacked Only Once, and when reached at 'B', Next shortcut played. </w:t>
-      </w:r>
-    </w:p>
-    <w:p>
-      <w:r>
-        <w:t xml:space="preserve">If you would like to </w:t>
-      </w:r>
-      <w:r>
-        <w:t xml:space="preserve">playback with </w:t>
-      </w:r>
-      <w:r>
-        <w:t>repeat A-B section,need to PL button Off.</w:t>
-      </w:r>
-    </w:p>
-    <w:p/>
-    <w:p>
-      <w:r>
-        <w:t>* Right after creating shortcut,the shortcut not included in current playlist yet(in case that clicking a shortcut and going to create new shortcut basing that).For add</w:t>
+        <w:t xml:space="preserve">* Right after creating </w:t>
+      </w:r>
+      <w:proofErr w:type="spellStart"/>
+      <w:r>
+        <w:t>shortcut</w:t>
+      </w:r>
+      <w:proofErr w:type="gramStart"/>
+      <w:r>
+        <w:t>,the</w:t>
+      </w:r>
+      <w:proofErr w:type="spellEnd"/>
+      <w:proofErr w:type="gramEnd"/>
+      <w:r>
+        <w:t xml:space="preserve"> shortcut not included in current playlist yet(in case that clicking a shortcut and going to create new shortcut basing that).For add</w:t>
       </w:r>
       <w:r>
         <w:t>ing</w:t>
       </w:r>
       <w:r>
-        <w:t xml:space="preserve"> new shortcut to playlist,click some shortcut file again.</w:t>
+        <w:t xml:space="preserve"> new shortcut to </w:t>
+      </w:r>
+      <w:proofErr w:type="spellStart"/>
+      <w:r>
+        <w:t>playlist,click</w:t>
+      </w:r>
+      <w:proofErr w:type="spellEnd"/>
+      <w:r>
+        <w:t xml:space="preserve"> some shortcut file again.</w:t>
       </w:r>
     </w:p>
     <w:sectPr>

</xml_diff>